<commit_message>
added GBC values, sample did you know, questionnaire, img slider
</commit_message>
<xml_diff>
--- a/docs/GenderBiasCoefficientTool.docx
+++ b/docs/GenderBiasCoefficientTool.docx
@@ -58,7 +58,13 @@
         <w:t>”</w:t>
       </w:r>
       <w:r>
-        <w:t xml:space="preserve"> coefficient, where 0 represents an equal distribution, where all the genders are equally </w:t>
+        <w:t xml:space="preserve"> coefficient, where 0 represents an equal distribution,</w:t>
+      </w:r>
+      <w:r>
+        <w:t xml:space="preserve"> that is</w:t>
+      </w:r>
+      <w:r>
+        <w:t xml:space="preserve"> all the genders are equally </w:t>
       </w:r>
       <w:r>
         <w:rPr>
@@ -573,12 +579,21 @@
       <w:r>
         <w:t>Including GBC in design process</w:t>
       </w:r>
+      <w:r>
+        <w:t>.</w:t>
+      </w:r>
+    </w:p>
+    <w:p>
+      <w:r>
+        <w:t>Mirroring effect: make the interface suitable to a given gender</w:t>
+      </w:r>
     </w:p>
     <w:p>
       <w:r>
         <w:rPr>
           <w:highlight w:val="yellow"/>
         </w:rPr>
+        <w:lastRenderedPageBreak/>
         <w:t>Design loop:</w:t>
       </w:r>
       <w:r>
@@ -587,45 +602,1280 @@
     </w:p>
     <w:p>
       <w:r>
+        <w:t>Analyse -&gt; Design -&gt; Build -&gt; Evaluate</w:t>
+      </w:r>
+    </w:p>
+    <w:p>
+      <w:r>
+        <w:t>GBC can be considered before starting to build the prototype because it</w:t>
+      </w:r>
+      <w:r>
+        <w:t>’</w:t>
+      </w:r>
+      <w:r>
+        <w:t>s designed to access abstract factors that will probably affect the evaluation before it</w:t>
+      </w:r>
+      <w:r>
+        <w:t>’</w:t>
+      </w:r>
+      <w:r>
+        <w:t xml:space="preserve">s </w:t>
+      </w:r>
+      <w:proofErr w:type="gramStart"/>
+      <w:r>
+        <w:t>actually built</w:t>
+      </w:r>
+      <w:proofErr w:type="gramEnd"/>
+      <w:r>
+        <w:t>.</w:t>
+      </w:r>
+    </w:p>
+    <w:p>
+      <w:r>
+        <w:t>Analyse -&gt; Design -&gt; GBC -&gt; Build -&gt; Evaluate</w:t>
+      </w:r>
+    </w:p>
+    <w:p>
+      <w:r>
+        <w:t>This however might include a novel approach to UX which is based on metered validation on final users. The idea would be to measure, for example using google analytics, the number of accesses and time spent using the user interface to validate the bias coefficient as it is computed by the Gecko application itself.</w:t>
+      </w:r>
+    </w:p>
+    <w:p/>
+    <w:p>
+      <w:pPr>
+        <w:shd w:val="clear" w:color="auto" w:fill="FFFFFF"/>
+        <w:spacing w:before="75" w:after="105" w:line="240" w:lineRule="auto"/>
+        <w:rPr>
+          <w:rFonts w:ascii="Helvetica" w:hAnsi="Helvetica" w:cs="Helvetica"/>
+          <w:color w:val="222222"/>
+          <w:sz w:val="24"/>
+          <w:szCs w:val="24"/>
+        </w:rPr>
+      </w:pPr>
+      <w:r>
+        <w:rPr>
+          <w:rFonts w:ascii="Helvetica" w:hAnsi="Helvetica" w:cs="Helvetica"/>
+          <w:color w:val="222222"/>
+          <w:sz w:val="24"/>
+          <w:szCs w:val="24"/>
+        </w:rPr>
+        <w:t>Usability is defined by </w:t>
+      </w:r>
+      <w:r>
+        <w:rPr>
+          <w:rFonts w:ascii="Helvetica" w:hAnsi="Helvetica" w:cs="Helvetica"/>
+          <w:b/>
+          <w:bCs/>
+          <w:color w:val="222222"/>
+          <w:sz w:val="24"/>
+          <w:szCs w:val="24"/>
+        </w:rPr>
+        <w:t>5 quality components</w:t>
+      </w:r>
+      <w:r>
+        <w:rPr>
+          <w:rFonts w:ascii="Helvetica" w:hAnsi="Helvetica" w:cs="Helvetica"/>
+          <w:color w:val="222222"/>
+          <w:sz w:val="24"/>
+          <w:szCs w:val="24"/>
+        </w:rPr>
+        <w:t>:</w:t>
+      </w:r>
+    </w:p>
+    <w:p>
+      <w:pPr>
+        <w:numPr>
+          <w:ilvl w:val="0"/>
+          <w:numId w:val="2"/>
+        </w:numPr>
+        <w:shd w:val="clear" w:color="auto" w:fill="FFFFFF"/>
+        <w:spacing w:after="0" w:line="240" w:lineRule="auto"/>
+        <w:rPr>
+          <w:rFonts w:ascii="Helvetica" w:hAnsi="Helvetica" w:cs="Helvetica"/>
+          <w:color w:val="222222"/>
+          <w:sz w:val="21"/>
+          <w:szCs w:val="21"/>
+        </w:rPr>
+      </w:pPr>
+      <w:r>
+        <w:rPr>
+          <w:rFonts w:ascii="Helvetica" w:hAnsi="Helvetica" w:cs="Helvetica"/>
+          <w:b/>
+          <w:bCs/>
+          <w:color w:val="222222"/>
+          <w:sz w:val="21"/>
+          <w:szCs w:val="21"/>
+        </w:rPr>
+        <w:t>Learnability</w:t>
+      </w:r>
+      <w:r>
+        <w:rPr>
+          <w:rFonts w:ascii="Helvetica" w:hAnsi="Helvetica" w:cs="Helvetica"/>
+          <w:color w:val="222222"/>
+          <w:sz w:val="21"/>
+          <w:szCs w:val="21"/>
+        </w:rPr>
+        <w:t>: How easy is it for users to accomplish basic tasks the first time they encounter the design?</w:t>
+      </w:r>
+    </w:p>
+    <w:p>
+      <w:pPr>
+        <w:shd w:val="clear" w:color="auto" w:fill="FFFFFF"/>
+        <w:spacing w:after="0" w:line="240" w:lineRule="auto"/>
+        <w:rPr>
+          <w:rFonts w:ascii="Helvetica" w:hAnsi="Helvetica" w:cs="Helvetica"/>
+          <w:color w:val="222222"/>
+          <w:sz w:val="21"/>
+          <w:szCs w:val="21"/>
+        </w:rPr>
+      </w:pPr>
+    </w:p>
+    <w:p>
+      <w:pPr>
+        <w:shd w:val="clear" w:color="auto" w:fill="FFFFFF"/>
+        <w:spacing w:after="0" w:line="240" w:lineRule="auto"/>
+        <w:rPr>
+          <w:rFonts w:ascii="Helvetica" w:hAnsi="Helvetica" w:cs="Helvetica"/>
+          <w:color w:val="222222"/>
+          <w:sz w:val="21"/>
+          <w:szCs w:val="21"/>
+        </w:rPr>
+      </w:pPr>
+      <w:r>
+        <w:rPr>
+          <w:rFonts w:ascii="Helvetica" w:hAnsi="Helvetica" w:cs="Helvetica"/>
+          <w:b/>
+          <w:color w:val="222222"/>
+          <w:sz w:val="21"/>
+          <w:szCs w:val="21"/>
+        </w:rPr>
+        <w:t>Low</w:t>
+      </w:r>
+      <w:r>
+        <w:rPr>
+          <w:rFonts w:ascii="Helvetica" w:hAnsi="Helvetica" w:cs="Helvetica"/>
+          <w:color w:val="222222"/>
+          <w:sz w:val="21"/>
+          <w:szCs w:val="21"/>
+        </w:rPr>
+        <w:t>, I want a user to study and be prepared when using the interface. He will be able to understand the meaning of many parts of the interface using some helpers but overall, the user will need assistance at the beginning.</w:t>
+      </w:r>
+    </w:p>
+    <w:p>
+      <w:pPr>
+        <w:shd w:val="clear" w:color="auto" w:fill="FFFFFF"/>
+        <w:spacing w:after="0" w:line="240" w:lineRule="auto"/>
+        <w:rPr>
+          <w:rFonts w:ascii="Helvetica" w:hAnsi="Helvetica" w:cs="Helvetica"/>
+          <w:color w:val="222222"/>
+          <w:sz w:val="21"/>
+          <w:szCs w:val="21"/>
+        </w:rPr>
+      </w:pPr>
+    </w:p>
+    <w:p>
+      <w:pPr>
+        <w:shd w:val="clear" w:color="auto" w:fill="FFFFFF"/>
+        <w:spacing w:after="0" w:line="240" w:lineRule="auto"/>
+        <w:rPr>
+          <w:rFonts w:ascii="Helvetica" w:hAnsi="Helvetica" w:cs="Helvetica"/>
+          <w:color w:val="222222"/>
+          <w:sz w:val="21"/>
+          <w:szCs w:val="21"/>
+        </w:rPr>
+      </w:pPr>
+      <w:r>
+        <w:rPr>
+          <w:rFonts w:ascii="Helvetica" w:hAnsi="Helvetica" w:cs="Helvetica"/>
+          <w:color w:val="222222"/>
+          <w:sz w:val="21"/>
+          <w:szCs w:val="21"/>
+        </w:rPr>
+        <w:t>I could not understand the interface without help</w:t>
+      </w:r>
+    </w:p>
+    <w:p>
+      <w:pPr>
+        <w:shd w:val="clear" w:color="auto" w:fill="FFFFFF"/>
+        <w:spacing w:after="0" w:line="240" w:lineRule="auto"/>
+        <w:rPr>
+          <w:rFonts w:ascii="Helvetica" w:hAnsi="Helvetica" w:cs="Helvetica"/>
+          <w:color w:val="222222"/>
+          <w:sz w:val="21"/>
+          <w:szCs w:val="21"/>
+        </w:rPr>
+      </w:pPr>
+      <w:r>
+        <w:rPr>
+          <w:rFonts w:ascii="Helvetica" w:hAnsi="Helvetica" w:cs="Helvetica"/>
+          <w:color w:val="222222"/>
+          <w:sz w:val="21"/>
+          <w:szCs w:val="21"/>
+        </w:rPr>
+        <w:t>The tool is intuitive</w:t>
+      </w:r>
+    </w:p>
+    <w:p>
+      <w:pPr>
+        <w:shd w:val="clear" w:color="auto" w:fill="FFFFFF"/>
+        <w:spacing w:after="0" w:line="240" w:lineRule="auto"/>
+        <w:rPr>
+          <w:rFonts w:ascii="Helvetica" w:hAnsi="Helvetica" w:cs="Helvetica"/>
+          <w:color w:val="222222"/>
+          <w:sz w:val="21"/>
+          <w:szCs w:val="21"/>
+        </w:rPr>
+      </w:pPr>
+      <w:r>
+        <w:rPr>
+          <w:rFonts w:ascii="Helvetica" w:hAnsi="Helvetica" w:cs="Helvetica"/>
+          <w:color w:val="222222"/>
+          <w:sz w:val="21"/>
+          <w:szCs w:val="21"/>
+        </w:rPr>
+        <w:t>The application hints helped me understand how to use the tool</w:t>
+      </w:r>
+    </w:p>
+    <w:p>
+      <w:pPr>
+        <w:shd w:val="clear" w:color="auto" w:fill="FFFFFF"/>
+        <w:spacing w:after="0" w:line="240" w:lineRule="auto"/>
+        <w:rPr>
+          <w:rFonts w:ascii="Helvetica" w:hAnsi="Helvetica" w:cs="Helvetica"/>
+          <w:color w:val="222222"/>
+          <w:sz w:val="21"/>
+          <w:szCs w:val="21"/>
+        </w:rPr>
+      </w:pPr>
+      <w:r>
+        <w:rPr>
+          <w:rFonts w:ascii="Helvetica" w:hAnsi="Helvetica" w:cs="Helvetica"/>
+          <w:color w:val="222222"/>
+          <w:sz w:val="21"/>
+          <w:szCs w:val="21"/>
+        </w:rPr>
+        <w:t>I could find the hints I needed very easily</w:t>
+      </w:r>
+    </w:p>
+    <w:p>
+      <w:pPr>
+        <w:shd w:val="clear" w:color="auto" w:fill="FFFFFF"/>
+        <w:spacing w:after="0" w:line="240" w:lineRule="auto"/>
+        <w:rPr>
+          <w:rFonts w:ascii="Helvetica" w:hAnsi="Helvetica" w:cs="Helvetica"/>
+          <w:color w:val="222222"/>
+          <w:sz w:val="21"/>
+          <w:szCs w:val="21"/>
+        </w:rPr>
+      </w:pPr>
+    </w:p>
+    <w:p>
+      <w:pPr>
+        <w:numPr>
+          <w:ilvl w:val="0"/>
+          <w:numId w:val="2"/>
+        </w:numPr>
+        <w:shd w:val="clear" w:color="auto" w:fill="FFFFFF"/>
+        <w:spacing w:after="0" w:line="240" w:lineRule="auto"/>
+        <w:rPr>
+          <w:rFonts w:ascii="Helvetica" w:hAnsi="Helvetica" w:cs="Helvetica"/>
+          <w:color w:val="222222"/>
+          <w:sz w:val="21"/>
+          <w:szCs w:val="21"/>
+        </w:rPr>
+      </w:pPr>
+      <w:r>
+        <w:rPr>
+          <w:rFonts w:ascii="Helvetica" w:hAnsi="Helvetica" w:cs="Helvetica"/>
+          <w:b/>
+          <w:bCs/>
+          <w:color w:val="222222"/>
+          <w:sz w:val="21"/>
+          <w:szCs w:val="21"/>
+        </w:rPr>
+        <w:t>Efficiency</w:t>
+      </w:r>
+      <w:r>
+        <w:rPr>
+          <w:rFonts w:ascii="Helvetica" w:hAnsi="Helvetica" w:cs="Helvetica"/>
+          <w:color w:val="222222"/>
+          <w:sz w:val="21"/>
+          <w:szCs w:val="21"/>
+        </w:rPr>
+        <w:t>: Once users have learned the design, how quickly can they perform tasks?</w:t>
+      </w:r>
+    </w:p>
+    <w:p>
+      <w:pPr>
+        <w:shd w:val="clear" w:color="auto" w:fill="FFFFFF"/>
+        <w:spacing w:after="0" w:line="240" w:lineRule="auto"/>
+        <w:rPr>
+          <w:rFonts w:ascii="Helvetica" w:hAnsi="Helvetica" w:cs="Helvetica"/>
+          <w:color w:val="222222"/>
+          <w:sz w:val="21"/>
+          <w:szCs w:val="21"/>
+        </w:rPr>
+      </w:pPr>
+    </w:p>
+    <w:p>
+      <w:pPr>
+        <w:shd w:val="clear" w:color="auto" w:fill="FFFFFF"/>
+        <w:spacing w:after="0" w:line="240" w:lineRule="auto"/>
+        <w:rPr>
+          <w:rFonts w:ascii="Helvetica" w:hAnsi="Helvetica" w:cs="Helvetica"/>
+          <w:color w:val="222222"/>
+          <w:sz w:val="21"/>
+          <w:szCs w:val="21"/>
+        </w:rPr>
+      </w:pPr>
+      <w:r>
+        <w:rPr>
+          <w:rFonts w:ascii="Helvetica" w:hAnsi="Helvetica" w:cs="Helvetica"/>
+          <w:b/>
+          <w:color w:val="222222"/>
+          <w:sz w:val="21"/>
+          <w:szCs w:val="21"/>
+        </w:rPr>
+        <w:t>Medium</w:t>
+      </w:r>
+      <w:r>
+        <w:rPr>
+          <w:rFonts w:ascii="Helvetica" w:hAnsi="Helvetica" w:cs="Helvetica"/>
+          <w:color w:val="222222"/>
+          <w:sz w:val="21"/>
+          <w:szCs w:val="21"/>
+        </w:rPr>
+        <w:t>. This is a production utility, user will want to achieve the task as quickly as he realized what he wants to do. However</w:t>
+      </w:r>
+      <w:r>
+        <w:rPr>
+          <w:rFonts w:ascii="Helvetica" w:hAnsi="Helvetica" w:cs="Helvetica"/>
+          <w:color w:val="222222"/>
+          <w:sz w:val="21"/>
+          <w:szCs w:val="21"/>
+        </w:rPr>
+        <w:t>,</w:t>
+      </w:r>
+      <w:r>
+        <w:rPr>
+          <w:rFonts w:ascii="Helvetica" w:hAnsi="Helvetica" w:cs="Helvetica"/>
+          <w:color w:val="222222"/>
+          <w:sz w:val="21"/>
+          <w:szCs w:val="21"/>
+        </w:rPr>
+        <w:t xml:space="preserve"> I also want the user to be aware and involved into the productivity process, so the interaction will have to require a certain amount of focus and willing</w:t>
+      </w:r>
+      <w:r>
+        <w:rPr>
+          <w:rFonts w:ascii="Helvetica" w:hAnsi="Helvetica" w:cs="Helvetica"/>
+          <w:color w:val="222222"/>
+          <w:sz w:val="21"/>
+          <w:szCs w:val="21"/>
+        </w:rPr>
+        <w:t>n</w:t>
+      </w:r>
+      <w:r>
+        <w:rPr>
+          <w:rFonts w:ascii="Helvetica" w:hAnsi="Helvetica" w:cs="Helvetica"/>
+          <w:color w:val="222222"/>
+          <w:sz w:val="21"/>
+          <w:szCs w:val="21"/>
+        </w:rPr>
+        <w:t>ess</w:t>
+      </w:r>
+    </w:p>
+    <w:p>
+      <w:pPr>
+        <w:shd w:val="clear" w:color="auto" w:fill="FFFFFF"/>
+        <w:spacing w:after="0" w:line="240" w:lineRule="auto"/>
+        <w:rPr>
+          <w:rFonts w:ascii="Helvetica" w:hAnsi="Helvetica" w:cs="Helvetica"/>
+          <w:color w:val="222222"/>
+          <w:sz w:val="21"/>
+          <w:szCs w:val="21"/>
+        </w:rPr>
+      </w:pPr>
+    </w:p>
+    <w:p>
+      <w:pPr>
+        <w:shd w:val="clear" w:color="auto" w:fill="FFFFFF"/>
+        <w:spacing w:after="0" w:line="240" w:lineRule="auto"/>
+        <w:rPr>
+          <w:rFonts w:ascii="Helvetica" w:hAnsi="Helvetica" w:cs="Helvetica"/>
+          <w:color w:val="222222"/>
+          <w:sz w:val="21"/>
+          <w:szCs w:val="21"/>
+        </w:rPr>
+      </w:pPr>
+      <w:r>
+        <w:rPr>
+          <w:rFonts w:ascii="Helvetica" w:hAnsi="Helvetica" w:cs="Helvetica"/>
+          <w:color w:val="222222"/>
+          <w:sz w:val="21"/>
+          <w:szCs w:val="21"/>
+        </w:rPr>
+        <w:t>Once I understood how to use it, I could quickly achieve what I wanted to do</w:t>
+      </w:r>
+    </w:p>
+    <w:p>
+      <w:pPr>
+        <w:shd w:val="clear" w:color="auto" w:fill="FFFFFF"/>
+        <w:spacing w:after="0" w:line="240" w:lineRule="auto"/>
+        <w:rPr>
+          <w:rFonts w:ascii="Helvetica" w:hAnsi="Helvetica" w:cs="Helvetica"/>
+          <w:color w:val="222222"/>
+          <w:sz w:val="21"/>
+          <w:szCs w:val="21"/>
+        </w:rPr>
+      </w:pPr>
+      <w:r>
+        <w:rPr>
+          <w:rFonts w:ascii="Helvetica" w:hAnsi="Helvetica" w:cs="Helvetica"/>
+          <w:color w:val="222222"/>
+          <w:sz w:val="21"/>
+          <w:szCs w:val="21"/>
+        </w:rPr>
+        <w:t>Achieving a result required too much effort</w:t>
+      </w:r>
+    </w:p>
+    <w:p>
+      <w:pPr>
+        <w:shd w:val="clear" w:color="auto" w:fill="FFFFFF"/>
+        <w:spacing w:after="0" w:line="240" w:lineRule="auto"/>
+        <w:rPr>
+          <w:rFonts w:ascii="Helvetica" w:hAnsi="Helvetica" w:cs="Helvetica"/>
+          <w:color w:val="222222"/>
+          <w:sz w:val="21"/>
+          <w:szCs w:val="21"/>
+        </w:rPr>
+      </w:pPr>
+      <w:r>
+        <w:rPr>
+          <w:rFonts w:ascii="Helvetica" w:hAnsi="Helvetica" w:cs="Helvetica"/>
+          <w:color w:val="222222"/>
+          <w:sz w:val="21"/>
+          <w:szCs w:val="21"/>
+        </w:rPr>
+        <w:t>The tool is unnecessarily complicated</w:t>
+      </w:r>
+    </w:p>
+    <w:p>
+      <w:pPr>
+        <w:shd w:val="clear" w:color="auto" w:fill="FFFFFF"/>
+        <w:spacing w:after="0" w:line="240" w:lineRule="auto"/>
+        <w:rPr>
+          <w:rFonts w:ascii="Helvetica" w:hAnsi="Helvetica" w:cs="Helvetica"/>
+          <w:color w:val="222222"/>
+          <w:sz w:val="21"/>
+          <w:szCs w:val="21"/>
+        </w:rPr>
+      </w:pPr>
+      <w:r>
+        <w:rPr>
+          <w:rFonts w:ascii="Helvetica" w:hAnsi="Helvetica" w:cs="Helvetica"/>
+          <w:color w:val="222222"/>
+          <w:sz w:val="21"/>
+          <w:szCs w:val="21"/>
+        </w:rPr>
+        <w:t>The relevant functions are readily available</w:t>
+      </w:r>
+    </w:p>
+    <w:p>
+      <w:pPr>
+        <w:shd w:val="clear" w:color="auto" w:fill="FFFFFF"/>
+        <w:spacing w:after="0" w:line="240" w:lineRule="auto"/>
+        <w:rPr>
+          <w:rFonts w:ascii="Helvetica" w:hAnsi="Helvetica" w:cs="Helvetica"/>
+          <w:color w:val="222222"/>
+          <w:sz w:val="21"/>
+          <w:szCs w:val="21"/>
+        </w:rPr>
+      </w:pPr>
+      <w:r>
+        <w:rPr>
+          <w:rFonts w:ascii="Helvetica" w:hAnsi="Helvetica" w:cs="Helvetica"/>
+          <w:color w:val="222222"/>
+          <w:sz w:val="21"/>
+          <w:szCs w:val="21"/>
+        </w:rPr>
+        <w:t>The tool functionalities are well integrated and consistent</w:t>
+      </w:r>
+    </w:p>
+    <w:p>
+      <w:pPr>
+        <w:shd w:val="clear" w:color="auto" w:fill="FFFFFF"/>
+        <w:spacing w:after="0" w:line="240" w:lineRule="auto"/>
+        <w:rPr>
+          <w:rFonts w:ascii="Helvetica" w:hAnsi="Helvetica" w:cs="Helvetica"/>
+          <w:color w:val="222222"/>
+          <w:sz w:val="21"/>
+          <w:szCs w:val="21"/>
+        </w:rPr>
+      </w:pPr>
+      <w:r>
+        <w:rPr>
+          <w:rFonts w:ascii="Helvetica" w:hAnsi="Helvetica" w:cs="Helvetica"/>
+          <w:color w:val="222222"/>
+          <w:sz w:val="21"/>
+          <w:szCs w:val="21"/>
+        </w:rPr>
+        <w:t>The tool helps me to be more effective</w:t>
+      </w:r>
+    </w:p>
+    <w:p>
+      <w:pPr>
+        <w:shd w:val="clear" w:color="auto" w:fill="FFFFFF"/>
+        <w:spacing w:after="0" w:line="240" w:lineRule="auto"/>
+        <w:rPr>
+          <w:rFonts w:ascii="Helvetica" w:hAnsi="Helvetica" w:cs="Helvetica"/>
+          <w:color w:val="222222"/>
+          <w:sz w:val="21"/>
+          <w:szCs w:val="21"/>
+        </w:rPr>
+      </w:pPr>
+    </w:p>
+    <w:p>
+      <w:pPr>
+        <w:numPr>
+          <w:ilvl w:val="0"/>
+          <w:numId w:val="2"/>
+        </w:numPr>
+        <w:shd w:val="clear" w:color="auto" w:fill="FFFFFF"/>
+        <w:spacing w:after="0" w:line="240" w:lineRule="auto"/>
+        <w:rPr>
+          <w:rFonts w:ascii="Helvetica" w:hAnsi="Helvetica" w:cs="Helvetica"/>
+          <w:color w:val="222222"/>
+          <w:sz w:val="21"/>
+          <w:szCs w:val="21"/>
+        </w:rPr>
+      </w:pPr>
+      <w:r>
+        <w:rPr>
+          <w:rFonts w:ascii="Helvetica" w:hAnsi="Helvetica" w:cs="Helvetica"/>
+          <w:b/>
+          <w:bCs/>
+          <w:color w:val="222222"/>
+          <w:sz w:val="21"/>
+          <w:szCs w:val="21"/>
+        </w:rPr>
+        <w:t>Memorability</w:t>
+      </w:r>
+      <w:r>
+        <w:rPr>
+          <w:rFonts w:ascii="Helvetica" w:hAnsi="Helvetica" w:cs="Helvetica"/>
+          <w:color w:val="222222"/>
+          <w:sz w:val="21"/>
+          <w:szCs w:val="21"/>
+        </w:rPr>
+        <w:t>: When users return to the design after a period of not using it, how easily can they re</w:t>
+      </w:r>
+      <w:r>
+        <w:rPr>
+          <w:rFonts w:ascii="Helvetica" w:hAnsi="Helvetica" w:cs="Helvetica"/>
+          <w:color w:val="222222"/>
+          <w:sz w:val="21"/>
+          <w:szCs w:val="21"/>
+        </w:rPr>
+        <w:t>-</w:t>
+      </w:r>
+      <w:r>
+        <w:rPr>
+          <w:rFonts w:ascii="Helvetica" w:hAnsi="Helvetica" w:cs="Helvetica"/>
+          <w:color w:val="222222"/>
+          <w:sz w:val="21"/>
+          <w:szCs w:val="21"/>
+        </w:rPr>
+        <w:t>establish proficiency?</w:t>
+      </w:r>
+    </w:p>
+    <w:p>
+      <w:pPr>
+        <w:shd w:val="clear" w:color="auto" w:fill="FFFFFF"/>
+        <w:spacing w:after="0" w:line="240" w:lineRule="auto"/>
+        <w:rPr>
+          <w:rFonts w:ascii="Helvetica" w:hAnsi="Helvetica" w:cs="Helvetica"/>
+          <w:b/>
+          <w:bCs/>
+          <w:color w:val="222222"/>
+          <w:sz w:val="21"/>
+          <w:szCs w:val="21"/>
+        </w:rPr>
+      </w:pPr>
+    </w:p>
+    <w:p>
+      <w:pPr>
+        <w:shd w:val="clear" w:color="auto" w:fill="FFFFFF"/>
+        <w:spacing w:after="0" w:line="240" w:lineRule="auto"/>
+        <w:rPr>
+          <w:rFonts w:ascii="Helvetica" w:hAnsi="Helvetica" w:cs="Helvetica"/>
+          <w:color w:val="222222"/>
+          <w:sz w:val="21"/>
+          <w:szCs w:val="21"/>
+        </w:rPr>
+      </w:pPr>
+      <w:r>
+        <w:rPr>
+          <w:rFonts w:ascii="Helvetica" w:hAnsi="Helvetica" w:cs="Helvetica"/>
+          <w:b/>
+          <w:color w:val="222222"/>
+          <w:sz w:val="21"/>
+          <w:szCs w:val="21"/>
+        </w:rPr>
+        <w:t>High</w:t>
+      </w:r>
+      <w:r>
+        <w:rPr>
+          <w:rFonts w:ascii="Helvetica" w:hAnsi="Helvetica" w:cs="Helvetica"/>
+          <w:color w:val="222222"/>
+          <w:sz w:val="21"/>
+          <w:szCs w:val="21"/>
+        </w:rPr>
+        <w:t>. User should be able to return and quickly recognize what’s the tool is made for and how to get the results.</w:t>
+      </w:r>
+    </w:p>
+    <w:p>
+      <w:pPr>
+        <w:shd w:val="clear" w:color="auto" w:fill="FFFFFF"/>
+        <w:spacing w:after="0" w:line="240" w:lineRule="auto"/>
+        <w:rPr>
+          <w:rFonts w:ascii="Helvetica" w:hAnsi="Helvetica" w:cs="Helvetica"/>
+          <w:color w:val="222222"/>
+          <w:sz w:val="21"/>
+          <w:szCs w:val="21"/>
+        </w:rPr>
+      </w:pPr>
+    </w:p>
+    <w:p>
+      <w:pPr>
+        <w:shd w:val="clear" w:color="auto" w:fill="FFFFFF"/>
+        <w:spacing w:after="0" w:line="240" w:lineRule="auto"/>
+        <w:rPr>
+          <w:rFonts w:ascii="Helvetica" w:hAnsi="Helvetica" w:cs="Helvetica"/>
+          <w:color w:val="222222"/>
+          <w:sz w:val="21"/>
+          <w:szCs w:val="21"/>
+        </w:rPr>
+      </w:pPr>
+      <w:r>
+        <w:rPr>
+          <w:rFonts w:ascii="Helvetica" w:hAnsi="Helvetica" w:cs="Helvetica"/>
+          <w:color w:val="222222"/>
+          <w:sz w:val="21"/>
+          <w:szCs w:val="21"/>
+        </w:rPr>
+        <w:t>I felt lost in the pages and dialogues</w:t>
+      </w:r>
+    </w:p>
+    <w:p>
+      <w:pPr>
+        <w:shd w:val="clear" w:color="auto" w:fill="FFFFFF"/>
+        <w:spacing w:after="0" w:line="240" w:lineRule="auto"/>
+        <w:rPr>
+          <w:rFonts w:ascii="Helvetica" w:hAnsi="Helvetica" w:cs="Helvetica"/>
+          <w:color w:val="222222"/>
+          <w:sz w:val="21"/>
+          <w:szCs w:val="21"/>
+        </w:rPr>
+      </w:pPr>
+      <w:r>
+        <w:rPr>
+          <w:rFonts w:ascii="Helvetica" w:hAnsi="Helvetica" w:cs="Helvetica"/>
+          <w:color w:val="222222"/>
+          <w:sz w:val="21"/>
+          <w:szCs w:val="21"/>
+        </w:rPr>
+        <w:t>The tool is using the same layout/icons/keywords as many other tools I’ve been using (sticks to standard)</w:t>
+      </w:r>
+    </w:p>
+    <w:p>
+      <w:pPr>
+        <w:shd w:val="clear" w:color="auto" w:fill="FFFFFF"/>
+        <w:spacing w:after="0" w:line="240" w:lineRule="auto"/>
+        <w:rPr>
+          <w:rFonts w:ascii="Helvetica" w:hAnsi="Helvetica" w:cs="Helvetica"/>
+          <w:color w:val="222222"/>
+          <w:sz w:val="21"/>
+          <w:szCs w:val="21"/>
+        </w:rPr>
+      </w:pPr>
+      <w:r>
+        <w:rPr>
+          <w:rFonts w:ascii="Helvetica" w:hAnsi="Helvetica" w:cs="Helvetica"/>
+          <w:color w:val="222222"/>
+          <w:sz w:val="21"/>
+          <w:szCs w:val="21"/>
+        </w:rPr>
+        <w:t>I can easily remember how to use it</w:t>
+      </w:r>
+    </w:p>
+    <w:p>
+      <w:pPr>
+        <w:shd w:val="clear" w:color="auto" w:fill="FFFFFF"/>
+        <w:spacing w:after="0" w:line="240" w:lineRule="auto"/>
+        <w:rPr>
+          <w:rFonts w:ascii="Helvetica" w:hAnsi="Helvetica" w:cs="Helvetica"/>
+          <w:color w:val="222222"/>
+          <w:sz w:val="21"/>
+          <w:szCs w:val="21"/>
+        </w:rPr>
+      </w:pPr>
+      <w:r>
+        <w:rPr>
+          <w:rFonts w:ascii="Helvetica" w:hAnsi="Helvetica" w:cs="Helvetica"/>
+          <w:color w:val="222222"/>
+          <w:sz w:val="21"/>
+          <w:szCs w:val="21"/>
+        </w:rPr>
+        <w:t>The dialo</w:t>
+      </w:r>
+      <w:r>
+        <w:rPr>
+          <w:rFonts w:ascii="Helvetica" w:hAnsi="Helvetica" w:cs="Helvetica"/>
+          <w:color w:val="222222"/>
+          <w:sz w:val="21"/>
+          <w:szCs w:val="21"/>
+        </w:rPr>
+        <w:t>gues and messages are confusing</w:t>
+      </w:r>
+    </w:p>
+    <w:p>
+      <w:pPr>
+        <w:shd w:val="clear" w:color="auto" w:fill="FFFFFF"/>
+        <w:spacing w:after="0" w:line="240" w:lineRule="auto"/>
+        <w:rPr>
+          <w:rFonts w:ascii="Helvetica" w:hAnsi="Helvetica" w:cs="Helvetica"/>
+          <w:color w:val="222222"/>
+          <w:sz w:val="21"/>
+          <w:szCs w:val="21"/>
+        </w:rPr>
+      </w:pPr>
+      <w:r>
+        <w:rPr>
+          <w:rFonts w:ascii="Helvetica" w:hAnsi="Helvetica" w:cs="Helvetica"/>
+          <w:color w:val="222222"/>
+          <w:sz w:val="21"/>
+          <w:szCs w:val="21"/>
+        </w:rPr>
+        <w:t xml:space="preserve">It seems I </w:t>
+      </w:r>
+      <w:proofErr w:type="gramStart"/>
+      <w:r>
+        <w:rPr>
+          <w:rFonts w:ascii="Helvetica" w:hAnsi="Helvetica" w:cs="Helvetica"/>
+          <w:color w:val="222222"/>
+          <w:sz w:val="21"/>
+          <w:szCs w:val="21"/>
+        </w:rPr>
+        <w:t>have to</w:t>
+      </w:r>
+      <w:proofErr w:type="gramEnd"/>
+      <w:r>
+        <w:rPr>
+          <w:rFonts w:ascii="Helvetica" w:hAnsi="Helvetica" w:cs="Helvetica"/>
+          <w:color w:val="222222"/>
+          <w:sz w:val="21"/>
+          <w:szCs w:val="21"/>
+        </w:rPr>
+        <w:t xml:space="preserve"> learn it from scratch every time I use it</w:t>
+      </w:r>
+    </w:p>
+    <w:p>
+      <w:pPr>
+        <w:shd w:val="clear" w:color="auto" w:fill="FFFFFF"/>
+        <w:spacing w:after="0" w:line="240" w:lineRule="auto"/>
+        <w:rPr>
+          <w:rFonts w:ascii="Helvetica" w:hAnsi="Helvetica" w:cs="Helvetica"/>
+          <w:color w:val="222222"/>
+          <w:sz w:val="21"/>
+          <w:szCs w:val="21"/>
+        </w:rPr>
+      </w:pPr>
+      <w:r>
+        <w:rPr>
+          <w:rFonts w:ascii="Helvetica" w:hAnsi="Helvetica" w:cs="Helvetica"/>
+          <w:color w:val="222222"/>
+          <w:sz w:val="21"/>
+          <w:szCs w:val="21"/>
+        </w:rPr>
+        <w:t>I keep finding new functions in unexpected places</w:t>
+      </w:r>
+    </w:p>
+    <w:p>
+      <w:pPr>
+        <w:shd w:val="clear" w:color="auto" w:fill="FFFFFF"/>
+        <w:spacing w:after="0" w:line="240" w:lineRule="auto"/>
+        <w:rPr>
+          <w:rFonts w:ascii="Helvetica" w:hAnsi="Helvetica" w:cs="Helvetica"/>
+          <w:color w:val="222222"/>
+          <w:sz w:val="21"/>
+          <w:szCs w:val="21"/>
+        </w:rPr>
+      </w:pPr>
+    </w:p>
+    <w:p>
+      <w:pPr>
+        <w:numPr>
+          <w:ilvl w:val="0"/>
+          <w:numId w:val="2"/>
+        </w:numPr>
+        <w:shd w:val="clear" w:color="auto" w:fill="FFFFFF"/>
+        <w:spacing w:after="0" w:line="240" w:lineRule="auto"/>
+        <w:rPr>
+          <w:rFonts w:ascii="Helvetica" w:hAnsi="Helvetica" w:cs="Helvetica"/>
+          <w:color w:val="222222"/>
+          <w:sz w:val="21"/>
+          <w:szCs w:val="21"/>
+        </w:rPr>
+      </w:pPr>
+      <w:r>
+        <w:rPr>
+          <w:rFonts w:ascii="Helvetica" w:hAnsi="Helvetica" w:cs="Helvetica"/>
+          <w:b/>
+          <w:bCs/>
+          <w:color w:val="222222"/>
+          <w:sz w:val="21"/>
+          <w:szCs w:val="21"/>
+        </w:rPr>
+        <w:t>Errors</w:t>
+      </w:r>
+      <w:r>
+        <w:rPr>
+          <w:rFonts w:ascii="Helvetica" w:hAnsi="Helvetica" w:cs="Helvetica"/>
+          <w:color w:val="222222"/>
+          <w:sz w:val="21"/>
+          <w:szCs w:val="21"/>
+        </w:rPr>
+        <w:t>: How many </w:t>
+      </w:r>
+      <w:hyperlink r:id="rId5" w:history="1">
+        <w:r>
+          <w:rPr>
+            <w:rFonts w:ascii="Helvetica" w:hAnsi="Helvetica" w:cs="Helvetica"/>
+            <w:color w:val="663399"/>
+            <w:sz w:val="21"/>
+            <w:szCs w:val="21"/>
+            <w:u w:val="single"/>
+          </w:rPr>
+          <w:t>errors</w:t>
+        </w:r>
+      </w:hyperlink>
+      <w:r>
+        <w:rPr>
+          <w:rFonts w:ascii="Helvetica" w:hAnsi="Helvetica" w:cs="Helvetica"/>
+          <w:color w:val="222222"/>
+          <w:sz w:val="21"/>
+          <w:szCs w:val="21"/>
+        </w:rPr>
+        <w:t> do users make, how severe are these errors, and how easily can they recover from the errors?</w:t>
+      </w:r>
+    </w:p>
+    <w:p>
+      <w:pPr>
+        <w:shd w:val="clear" w:color="auto" w:fill="FFFFFF"/>
+        <w:spacing w:after="0" w:line="240" w:lineRule="auto"/>
+        <w:rPr>
+          <w:rFonts w:ascii="Helvetica" w:hAnsi="Helvetica" w:cs="Helvetica"/>
+          <w:color w:val="222222"/>
+          <w:sz w:val="21"/>
+          <w:szCs w:val="21"/>
+        </w:rPr>
+      </w:pPr>
+    </w:p>
+    <w:p>
+      <w:pPr>
+        <w:shd w:val="clear" w:color="auto" w:fill="FFFFFF"/>
+        <w:spacing w:after="0" w:line="240" w:lineRule="auto"/>
+        <w:rPr>
+          <w:rFonts w:ascii="Helvetica" w:hAnsi="Helvetica" w:cs="Helvetica"/>
+          <w:color w:val="222222"/>
+          <w:sz w:val="21"/>
+          <w:szCs w:val="21"/>
+        </w:rPr>
+      </w:pPr>
+      <w:r>
+        <w:rPr>
+          <w:rFonts w:ascii="Helvetica" w:hAnsi="Helvetica" w:cs="Helvetica"/>
+          <w:b/>
+          <w:color w:val="222222"/>
+          <w:sz w:val="21"/>
+          <w:szCs w:val="21"/>
+        </w:rPr>
         <w:lastRenderedPageBreak/>
-        <w:t>Analyse -&gt; Design -&gt; Build -&gt; Evaluate</w:t>
-      </w:r>
-    </w:p>
-    <w:p>
-      <w:r>
-        <w:t>GBC can be considered before starting to build the prototype because it</w:t>
-      </w:r>
-      <w:r>
-        <w:t>’</w:t>
-      </w:r>
-      <w:r>
-        <w:t>s designed to access abstract factors that will probably affect the evaluation before it</w:t>
-      </w:r>
-      <w:r>
-        <w:t>’</w:t>
-      </w:r>
-      <w:r>
-        <w:t xml:space="preserve">s </w:t>
-      </w:r>
-      <w:proofErr w:type="gramStart"/>
-      <w:r>
-        <w:t>actually built</w:t>
-      </w:r>
-      <w:proofErr w:type="gramEnd"/>
-      <w:r>
-        <w:t>.</w:t>
-      </w:r>
-    </w:p>
-    <w:p>
-      <w:r>
-        <w:t>Analyse -&gt; Design -&gt; GBC -&gt; Build -&gt; Evaluate</w:t>
-      </w:r>
-    </w:p>
-    <w:p>
-      <w:r>
-        <w:t>This however might include a novel approach to UX which is based on metered validation on final users. The idea would be to measure, for example using google analytics, the number of accesses and time spent using the user interface to validate the bias coefficient as it is computed by the Gecko application itself.</w:t>
-      </w:r>
-    </w:p>
+        <w:t>High</w:t>
+      </w:r>
+      <w:r>
+        <w:rPr>
+          <w:rFonts w:ascii="Helvetica" w:hAnsi="Helvetica" w:cs="Helvetica"/>
+          <w:color w:val="222222"/>
+          <w:sz w:val="21"/>
+          <w:szCs w:val="21"/>
+        </w:rPr>
+        <w:t>. User</w:t>
+      </w:r>
+      <w:r>
+        <w:rPr>
+          <w:rFonts w:ascii="Helvetica" w:hAnsi="Helvetica" w:cs="Helvetica"/>
+          <w:color w:val="222222"/>
+          <w:sz w:val="21"/>
+          <w:szCs w:val="21"/>
+        </w:rPr>
+        <w:t>s</w:t>
+      </w:r>
+      <w:r>
+        <w:rPr>
+          <w:rFonts w:ascii="Helvetica" w:hAnsi="Helvetica" w:cs="Helvetica"/>
+          <w:color w:val="222222"/>
+          <w:sz w:val="21"/>
+          <w:szCs w:val="21"/>
+        </w:rPr>
+        <w:t xml:space="preserve"> will not do any unrecoverable </w:t>
+      </w:r>
+      <w:proofErr w:type="gramStart"/>
+      <w:r>
+        <w:rPr>
+          <w:rFonts w:ascii="Helvetica" w:hAnsi="Helvetica" w:cs="Helvetica"/>
+          <w:color w:val="222222"/>
+          <w:sz w:val="21"/>
+          <w:szCs w:val="21"/>
+        </w:rPr>
+        <w:t>error</w:t>
+      </w:r>
+      <w:r>
+        <w:rPr>
+          <w:rFonts w:ascii="Helvetica" w:hAnsi="Helvetica" w:cs="Helvetica"/>
+          <w:color w:val="222222"/>
+          <w:sz w:val="21"/>
+          <w:szCs w:val="21"/>
+        </w:rPr>
+        <w:t>,</w:t>
+      </w:r>
+      <w:proofErr w:type="gramEnd"/>
+      <w:r>
+        <w:rPr>
+          <w:rFonts w:ascii="Helvetica" w:hAnsi="Helvetica" w:cs="Helvetica"/>
+          <w:color w:val="222222"/>
+          <w:sz w:val="21"/>
+          <w:szCs w:val="21"/>
+        </w:rPr>
+        <w:t xml:space="preserve"> however they could input a bad value</w:t>
+      </w:r>
+      <w:r>
+        <w:rPr>
+          <w:rFonts w:ascii="Helvetica" w:hAnsi="Helvetica" w:cs="Helvetica"/>
+          <w:color w:val="222222"/>
+          <w:sz w:val="21"/>
+          <w:szCs w:val="21"/>
+        </w:rPr>
+        <w:t xml:space="preserve">. </w:t>
+      </w:r>
+      <w:r>
+        <w:rPr>
+          <w:rFonts w:ascii="Helvetica" w:hAnsi="Helvetica" w:cs="Helvetica"/>
+          <w:color w:val="222222"/>
+          <w:sz w:val="21"/>
+          <w:szCs w:val="21"/>
+        </w:rPr>
+        <w:t>They</w:t>
+      </w:r>
+      <w:r>
+        <w:rPr>
+          <w:rFonts w:ascii="Helvetica" w:hAnsi="Helvetica" w:cs="Helvetica"/>
+          <w:color w:val="222222"/>
+          <w:sz w:val="21"/>
+          <w:szCs w:val="21"/>
+        </w:rPr>
+        <w:t xml:space="preserve"> can </w:t>
+      </w:r>
+      <w:r>
+        <w:rPr>
+          <w:rFonts w:ascii="Helvetica" w:hAnsi="Helvetica" w:cs="Helvetica"/>
+          <w:color w:val="222222"/>
+          <w:sz w:val="21"/>
+          <w:szCs w:val="21"/>
+        </w:rPr>
+        <w:t xml:space="preserve">review and </w:t>
+      </w:r>
+      <w:r>
+        <w:rPr>
+          <w:rFonts w:ascii="Helvetica" w:hAnsi="Helvetica" w:cs="Helvetica"/>
+          <w:color w:val="222222"/>
+          <w:sz w:val="21"/>
+          <w:szCs w:val="21"/>
+        </w:rPr>
+        <w:t>go back at any time, reset and restart if anything is not going as expected.</w:t>
+      </w:r>
+      <w:r>
+        <w:rPr>
+          <w:rFonts w:ascii="Helvetica" w:hAnsi="Helvetica" w:cs="Helvetica"/>
+          <w:color w:val="222222"/>
+          <w:sz w:val="21"/>
+          <w:szCs w:val="21"/>
+        </w:rPr>
+        <w:t xml:space="preserve"> The users should be aware if anything doesn’t look as expected.</w:t>
+      </w:r>
+    </w:p>
+    <w:p>
+      <w:pPr>
+        <w:shd w:val="clear" w:color="auto" w:fill="FFFFFF"/>
+        <w:spacing w:after="0" w:line="240" w:lineRule="auto"/>
+        <w:rPr>
+          <w:rFonts w:ascii="Helvetica" w:hAnsi="Helvetica" w:cs="Helvetica"/>
+          <w:color w:val="222222"/>
+          <w:sz w:val="21"/>
+          <w:szCs w:val="21"/>
+        </w:rPr>
+      </w:pPr>
+    </w:p>
+    <w:p>
+      <w:pPr>
+        <w:shd w:val="clear" w:color="auto" w:fill="FFFFFF"/>
+        <w:spacing w:after="0" w:line="240" w:lineRule="auto"/>
+        <w:rPr>
+          <w:rFonts w:ascii="Helvetica" w:hAnsi="Helvetica" w:cs="Helvetica"/>
+          <w:color w:val="222222"/>
+          <w:sz w:val="21"/>
+          <w:szCs w:val="21"/>
+        </w:rPr>
+      </w:pPr>
+      <w:r>
+        <w:rPr>
+          <w:rFonts w:ascii="Helvetica" w:hAnsi="Helvetica" w:cs="Helvetica"/>
+          <w:color w:val="222222"/>
+          <w:sz w:val="21"/>
+          <w:szCs w:val="21"/>
+        </w:rPr>
+        <w:t>I felt very confident using the tool</w:t>
+      </w:r>
+    </w:p>
+    <w:p>
+      <w:pPr>
+        <w:shd w:val="clear" w:color="auto" w:fill="FFFFFF"/>
+        <w:spacing w:after="0" w:line="240" w:lineRule="auto"/>
+        <w:rPr>
+          <w:rFonts w:ascii="Helvetica" w:hAnsi="Helvetica" w:cs="Helvetica"/>
+          <w:color w:val="222222"/>
+          <w:sz w:val="21"/>
+          <w:szCs w:val="21"/>
+        </w:rPr>
+      </w:pPr>
+      <w:r>
+        <w:rPr>
+          <w:rFonts w:ascii="Helvetica" w:hAnsi="Helvetica" w:cs="Helvetica"/>
+          <w:color w:val="222222"/>
+          <w:sz w:val="21"/>
+          <w:szCs w:val="21"/>
+        </w:rPr>
+        <w:t>I could not find an easy way to undo what I’ve done</w:t>
+      </w:r>
+    </w:p>
+    <w:p>
+      <w:pPr>
+        <w:shd w:val="clear" w:color="auto" w:fill="FFFFFF"/>
+        <w:spacing w:after="0" w:line="240" w:lineRule="auto"/>
+        <w:rPr>
+          <w:rFonts w:ascii="Helvetica" w:hAnsi="Helvetica" w:cs="Helvetica"/>
+          <w:color w:val="222222"/>
+          <w:sz w:val="21"/>
+          <w:szCs w:val="21"/>
+        </w:rPr>
+      </w:pPr>
+      <w:r>
+        <w:rPr>
+          <w:rFonts w:ascii="Helvetica" w:hAnsi="Helvetica" w:cs="Helvetica"/>
+          <w:color w:val="222222"/>
+          <w:sz w:val="21"/>
+          <w:szCs w:val="21"/>
+        </w:rPr>
+        <w:t>Error messages are clear and helpful</w:t>
+      </w:r>
+    </w:p>
+    <w:p>
+      <w:pPr>
+        <w:shd w:val="clear" w:color="auto" w:fill="FFFFFF"/>
+        <w:spacing w:after="0" w:line="240" w:lineRule="auto"/>
+        <w:rPr>
+          <w:rFonts w:ascii="Helvetica" w:hAnsi="Helvetica" w:cs="Helvetica"/>
+          <w:color w:val="222222"/>
+          <w:sz w:val="21"/>
+          <w:szCs w:val="21"/>
+        </w:rPr>
+      </w:pPr>
+      <w:r>
+        <w:rPr>
+          <w:rFonts w:ascii="Helvetica" w:hAnsi="Helvetica" w:cs="Helvetica"/>
+          <w:color w:val="222222"/>
+          <w:sz w:val="21"/>
+          <w:szCs w:val="21"/>
+        </w:rPr>
+        <w:t>I could see at any time what I was doing (user feedback)</w:t>
+      </w:r>
+    </w:p>
+    <w:p>
+      <w:pPr>
+        <w:shd w:val="clear" w:color="auto" w:fill="FFFFFF"/>
+        <w:spacing w:after="0" w:line="240" w:lineRule="auto"/>
+        <w:rPr>
+          <w:rFonts w:ascii="Helvetica" w:hAnsi="Helvetica" w:cs="Helvetica"/>
+          <w:color w:val="222222"/>
+          <w:sz w:val="21"/>
+          <w:szCs w:val="21"/>
+        </w:rPr>
+      </w:pPr>
+      <w:r>
+        <w:rPr>
+          <w:rFonts w:ascii="Helvetica" w:hAnsi="Helvetica" w:cs="Helvetica"/>
+          <w:color w:val="222222"/>
+          <w:sz w:val="21"/>
+          <w:szCs w:val="21"/>
+        </w:rPr>
+        <w:t>The tool behaves in unexpected ways</w:t>
+      </w:r>
+    </w:p>
+    <w:p>
+      <w:pPr>
+        <w:shd w:val="clear" w:color="auto" w:fill="FFFFFF"/>
+        <w:spacing w:after="0" w:line="240" w:lineRule="auto"/>
+        <w:rPr>
+          <w:rFonts w:ascii="Helvetica" w:hAnsi="Helvetica" w:cs="Helvetica"/>
+          <w:color w:val="222222"/>
+          <w:sz w:val="21"/>
+          <w:szCs w:val="21"/>
+        </w:rPr>
+      </w:pPr>
+    </w:p>
+    <w:p>
+      <w:pPr>
+        <w:numPr>
+          <w:ilvl w:val="0"/>
+          <w:numId w:val="2"/>
+        </w:numPr>
+        <w:shd w:val="clear" w:color="auto" w:fill="FFFFFF"/>
+        <w:spacing w:after="0" w:line="240" w:lineRule="auto"/>
+        <w:rPr>
+          <w:rFonts w:ascii="Helvetica" w:hAnsi="Helvetica" w:cs="Helvetica"/>
+          <w:color w:val="222222"/>
+          <w:sz w:val="21"/>
+          <w:szCs w:val="21"/>
+        </w:rPr>
+      </w:pPr>
+      <w:r>
+        <w:rPr>
+          <w:rFonts w:ascii="Helvetica" w:hAnsi="Helvetica" w:cs="Helvetica"/>
+          <w:b/>
+          <w:bCs/>
+          <w:color w:val="222222"/>
+          <w:sz w:val="21"/>
+          <w:szCs w:val="21"/>
+        </w:rPr>
+        <w:t>Satisfaction</w:t>
+      </w:r>
+      <w:r>
+        <w:rPr>
+          <w:rFonts w:ascii="Helvetica" w:hAnsi="Helvetica" w:cs="Helvetica"/>
+          <w:color w:val="222222"/>
+          <w:sz w:val="21"/>
+          <w:szCs w:val="21"/>
+        </w:rPr>
+        <w:t>: How pleasant is it to use the design?</w:t>
+      </w:r>
+    </w:p>
+    <w:p>
+      <w:pPr>
+        <w:shd w:val="clear" w:color="auto" w:fill="FFFFFF"/>
+        <w:spacing w:after="0" w:line="240" w:lineRule="auto"/>
+        <w:rPr>
+          <w:rFonts w:ascii="Helvetica" w:hAnsi="Helvetica" w:cs="Helvetica"/>
+          <w:color w:val="222222"/>
+          <w:sz w:val="21"/>
+          <w:szCs w:val="21"/>
+        </w:rPr>
+      </w:pPr>
+    </w:p>
+    <w:p>
+      <w:pPr>
+        <w:shd w:val="clear" w:color="auto" w:fill="FFFFFF"/>
+        <w:spacing w:after="0" w:line="240" w:lineRule="auto"/>
+        <w:rPr>
+          <w:rFonts w:ascii="Helvetica" w:hAnsi="Helvetica" w:cs="Helvetica"/>
+          <w:color w:val="222222"/>
+          <w:sz w:val="21"/>
+          <w:szCs w:val="21"/>
+        </w:rPr>
+      </w:pPr>
+      <w:r>
+        <w:rPr>
+          <w:rFonts w:ascii="Helvetica" w:hAnsi="Helvetica" w:cs="Helvetica"/>
+          <w:b/>
+          <w:color w:val="222222"/>
+          <w:sz w:val="21"/>
+          <w:szCs w:val="21"/>
+        </w:rPr>
+        <w:t>High</w:t>
+      </w:r>
+      <w:r>
+        <w:rPr>
+          <w:rFonts w:ascii="Helvetica" w:hAnsi="Helvetica" w:cs="Helvetica"/>
+          <w:color w:val="222222"/>
+          <w:sz w:val="21"/>
+          <w:szCs w:val="21"/>
+        </w:rPr>
+        <w:t xml:space="preserve">. </w:t>
+      </w:r>
+      <w:r>
+        <w:rPr>
+          <w:rFonts w:ascii="Helvetica" w:hAnsi="Helvetica" w:cs="Helvetica"/>
+          <w:color w:val="222222"/>
+          <w:sz w:val="21"/>
+          <w:szCs w:val="21"/>
+        </w:rPr>
+        <w:t>Since this is a productivity tool, since this is optional and rarely used, satisfaction is very important. I want the user to enjoy the experience so that it will use it more often.</w:t>
+      </w:r>
+    </w:p>
+    <w:p>
+      <w:pPr>
+        <w:shd w:val="clear" w:color="auto" w:fill="FFFFFF"/>
+        <w:spacing w:after="0" w:line="240" w:lineRule="auto"/>
+        <w:rPr>
+          <w:rFonts w:ascii="Helvetica" w:hAnsi="Helvetica" w:cs="Helvetica"/>
+          <w:color w:val="222222"/>
+          <w:sz w:val="21"/>
+          <w:szCs w:val="21"/>
+        </w:rPr>
+      </w:pPr>
+    </w:p>
+    <w:p>
+      <w:pPr>
+        <w:spacing w:after="0"/>
+      </w:pPr>
+      <w:r>
+        <w:t>I would recommend it</w:t>
+      </w:r>
+    </w:p>
+    <w:p>
+      <w:pPr>
+        <w:spacing w:after="0"/>
+      </w:pPr>
+      <w:r>
+        <w:t xml:space="preserve">I can think </w:t>
+      </w:r>
+      <w:proofErr w:type="gramStart"/>
+      <w:r>
+        <w:t>a number of</w:t>
+      </w:r>
+      <w:proofErr w:type="gramEnd"/>
+      <w:r>
+        <w:t xml:space="preserve"> ways the tool could be improved</w:t>
+      </w:r>
+    </w:p>
+    <w:p>
+      <w:pPr>
+        <w:spacing w:after="0"/>
+      </w:pPr>
+      <w:r>
+        <w:t>I enjoyed using the tool</w:t>
+      </w:r>
+    </w:p>
+    <w:p/>
     <w:p>
       <w:r>
         <w:t>PACT</w:t>
@@ -864,6 +2114,7 @@
     </w:p>
     <w:p>
       <w:r>
+        <w:lastRenderedPageBreak/>
         <w:t>n</w:t>
       </w:r>
       <w:proofErr w:type="gramStart"/>
@@ -933,326 +2184,326 @@
     </w:p>
     <w:p>
       <w:r>
+        <w:t>decentralization, home, mobile, training materials</w:t>
+      </w:r>
+    </w:p>
+    <w:p>
+      <w:r>
+        <w:t>n</w:t>
+      </w:r>
+      <w:proofErr w:type="gramStart"/>
+      <w:r>
+        <w:t> </w:t>
+      </w:r>
+      <w:r>
+        <w:t xml:space="preserve"> Organizational</w:t>
+      </w:r>
+      <w:proofErr w:type="gramEnd"/>
+      <w:r>
+        <w:t xml:space="preserve"> context</w:t>
+      </w:r>
+    </w:p>
+    <w:p>
+      <w:r>
+        <w:t>w</w:t>
+      </w:r>
+      <w:proofErr w:type="gramStart"/>
+      <w:r>
+        <w:t> </w:t>
+      </w:r>
+      <w:r>
+        <w:t xml:space="preserve"> relationships</w:t>
+      </w:r>
+      <w:proofErr w:type="gramEnd"/>
+      <w:r>
+        <w:t xml:space="preserve"> with customers, other staff, effect on work</w:t>
+      </w:r>
+    </w:p>
+    <w:p>
+      <w:r>
+        <w:t>practices and job content</w:t>
+      </w:r>
+    </w:p>
+    <w:p>
+      <w:r>
+        <w:t>w</w:t>
+      </w:r>
+      <w:proofErr w:type="gramStart"/>
+      <w:r>
+        <w:t> </w:t>
+      </w:r>
+      <w:r>
+        <w:t xml:space="preserve"> amount</w:t>
+      </w:r>
+      <w:proofErr w:type="gramEnd"/>
+      <w:r>
+        <w:t xml:space="preserve"> and type of support for activities</w:t>
+      </w:r>
+    </w:p>
+    <w:p>
+      <w:r>
+        <w:t>n</w:t>
+      </w:r>
+      <w:proofErr w:type="gramStart"/>
+      <w:r>
+        <w:t> </w:t>
+      </w:r>
+      <w:r>
+        <w:t xml:space="preserve"> tuition</w:t>
+      </w:r>
+      <w:proofErr w:type="gramEnd"/>
+      <w:r>
+        <w:t>, manuals, demonstrations, new knowledge,</w:t>
+      </w:r>
+    </w:p>
+    <w:p>
+      <w:r>
+        <w:t>new skills</w:t>
+      </w:r>
+    </w:p>
+    <w:p>
+      <w:r>
+        <w:t>Technologies</w:t>
+      </w:r>
+    </w:p>
+    <w:p>
+      <w:r>
+        <w:t>? Type</w:t>
+      </w:r>
+    </w:p>
+    <w:p>
+      <w:r>
+        <w:t>n</w:t>
+      </w:r>
+      <w:proofErr w:type="gramStart"/>
+      <w:r>
+        <w:t> </w:t>
+      </w:r>
+      <w:r>
+        <w:t xml:space="preserve"> mobile</w:t>
+      </w:r>
+      <w:proofErr w:type="gramEnd"/>
+      <w:r>
+        <w:t>, desktop</w:t>
+      </w:r>
+    </w:p>
+    <w:p>
+      <w:r>
+        <w:t>? Input</w:t>
+      </w:r>
+    </w:p>
+    <w:p>
+      <w:r>
+        <w:t>n</w:t>
+      </w:r>
+      <w:proofErr w:type="gramStart"/>
+      <w:r>
+        <w:t> </w:t>
+      </w:r>
+      <w:r>
+        <w:t xml:space="preserve"> getting</w:t>
+      </w:r>
+      <w:proofErr w:type="gramEnd"/>
+      <w:r>
+        <w:t xml:space="preserve"> data in</w:t>
+      </w:r>
+    </w:p>
+    <w:p>
+      <w:r>
+        <w:t>n</w:t>
+      </w:r>
+      <w:proofErr w:type="gramStart"/>
+      <w:r>
+        <w:t> </w:t>
+      </w:r>
+      <w:r>
+        <w:t xml:space="preserve"> getting</w:t>
+      </w:r>
+      <w:proofErr w:type="gramEnd"/>
+      <w:r>
+        <w:t xml:space="preserve"> commands</w:t>
+      </w:r>
+    </w:p>
+    <w:p>
+      <w:r>
+        <w:t>n</w:t>
+      </w:r>
+      <w:proofErr w:type="gramStart"/>
+      <w:r>
+        <w:t> </w:t>
+      </w:r>
+      <w:r>
+        <w:t xml:space="preserve"> security</w:t>
+      </w:r>
+      <w:proofErr w:type="gramEnd"/>
+    </w:p>
+    <w:p>
+      <w:r>
+        <w:t>? Output</w:t>
+      </w:r>
+    </w:p>
+    <w:p>
+      <w:r>
+        <w:t>n</w:t>
+      </w:r>
+      <w:proofErr w:type="gramStart"/>
+      <w:r>
+        <w:t> </w:t>
+      </w:r>
+      <w:r>
+        <w:t xml:space="preserve"> video</w:t>
+      </w:r>
+      <w:proofErr w:type="gramEnd"/>
+      <w:r>
+        <w:t xml:space="preserve"> vs. photographs</w:t>
+      </w:r>
+    </w:p>
+    <w:p>
+      <w:r>
+        <w:t>n</w:t>
+      </w:r>
+      <w:proofErr w:type="gramStart"/>
+      <w:r>
+        <w:t> </w:t>
+      </w:r>
+      <w:r>
+        <w:t xml:space="preserve"> speech</w:t>
+      </w:r>
+      <w:proofErr w:type="gramEnd"/>
+      <w:r>
+        <w:t xml:space="preserve"> vs. screen</w:t>
+      </w:r>
+    </w:p>
+    <w:p>
+      <w:r>
+        <w:t>? Communication</w:t>
+      </w:r>
+    </w:p>
+    <w:p>
+      <w:r>
+        <w:t>n</w:t>
+      </w:r>
+      <w:proofErr w:type="gramStart"/>
+      <w:r>
+        <w:t> </w:t>
+      </w:r>
+      <w:r>
+        <w:t xml:space="preserve"> between</w:t>
+      </w:r>
+      <w:proofErr w:type="gramEnd"/>
+      <w:r>
+        <w:t xml:space="preserve"> people</w:t>
+      </w:r>
+    </w:p>
+    <w:p>
+      <w:r>
+        <w:t>n</w:t>
+      </w:r>
+      <w:proofErr w:type="gramStart"/>
+      <w:r>
+        <w:t> </w:t>
+      </w:r>
+      <w:r>
+        <w:t xml:space="preserve"> between</w:t>
+      </w:r>
+      <w:proofErr w:type="gramEnd"/>
+      <w:r>
+        <w:t xml:space="preserve"> devices</w:t>
+      </w:r>
+    </w:p>
+    <w:p>
+      <w:r>
+        <w:t>n</w:t>
+      </w:r>
+      <w:proofErr w:type="gramStart"/>
+      <w:r>
+        <w:t> </w:t>
+      </w:r>
+      <w:r>
+        <w:t xml:space="preserve"> speed</w:t>
+      </w:r>
+      <w:proofErr w:type="gramEnd"/>
+    </w:p>
+    <w:p>
+      <w:r>
+        <w:t>n</w:t>
+      </w:r>
+      <w:proofErr w:type="gramStart"/>
+      <w:r>
+        <w:t> </w:t>
+      </w:r>
+      <w:r>
+        <w:t xml:space="preserve"> real</w:t>
+      </w:r>
+      <w:proofErr w:type="gramEnd"/>
+      <w:r>
+        <w:t>-time</w:t>
+      </w:r>
+    </w:p>
+    <w:p>
+      <w:r>
+        <w:t>? Content</w:t>
+      </w:r>
+    </w:p>
+    <w:p>
+      <w:r>
+        <w:t>n</w:t>
+      </w:r>
+      <w:proofErr w:type="gramStart"/>
+      <w:r>
+        <w:t> </w:t>
+      </w:r>
+      <w:r>
+        <w:t xml:space="preserve"> what</w:t>
+      </w:r>
+      <w:proofErr w:type="gramEnd"/>
+      <w:r>
+        <w:t xml:space="preserve"> kind of data is in the system: a web site is all about content</w:t>
+      </w:r>
+    </w:p>
+    <w:p>
+      <w:r>
+        <w:t>People</w:t>
+      </w:r>
+      <w:r>
+        <w:t xml:space="preserve">: </w:t>
+      </w:r>
+      <w:r>
+        <w:t xml:space="preserve">Interface designers, they usually sketch stuff or use tools (Photoshop, </w:t>
+      </w:r>
+      <w:proofErr w:type="spellStart"/>
+      <w:r>
+        <w:t>Balsamiq</w:t>
+      </w:r>
+      <w:proofErr w:type="spellEnd"/>
+      <w:r>
+        <w:t>)</w:t>
+      </w:r>
+    </w:p>
+    <w:p>
+      <w:r>
+        <w:t>Activities: keep track of submitted designs in terms of GBC, evaluate and address issues, also in team</w:t>
+      </w:r>
+    </w:p>
+    <w:p>
+      <w:r>
+        <w:t xml:space="preserve">Context: in the </w:t>
+      </w:r>
+      <w:proofErr w:type="spellStart"/>
+      <w:r>
+        <w:t>uffice</w:t>
+      </w:r>
+      <w:proofErr w:type="spellEnd"/>
+      <w:r>
+        <w:t xml:space="preserve">, </w:t>
+      </w:r>
+      <w:r>
+        <w:t>design process, where many different team members are included</w:t>
+      </w:r>
+    </w:p>
+    <w:p>
+      <w:r>
         <w:lastRenderedPageBreak/>
-        <w:t>decentralization, home, mobile, training materials</w:t>
-      </w:r>
-    </w:p>
-    <w:p>
-      <w:r>
-        <w:t>n</w:t>
-      </w:r>
-      <w:proofErr w:type="gramStart"/>
-      <w:r>
-        <w:t> </w:t>
-      </w:r>
-      <w:r>
-        <w:t xml:space="preserve"> Organizational</w:t>
-      </w:r>
-      <w:proofErr w:type="gramEnd"/>
-      <w:r>
-        <w:t xml:space="preserve"> context</w:t>
-      </w:r>
-    </w:p>
-    <w:p>
-      <w:r>
-        <w:t>w</w:t>
-      </w:r>
-      <w:proofErr w:type="gramStart"/>
-      <w:r>
-        <w:t> </w:t>
-      </w:r>
-      <w:r>
-        <w:t xml:space="preserve"> relationships</w:t>
-      </w:r>
-      <w:proofErr w:type="gramEnd"/>
-      <w:r>
-        <w:t xml:space="preserve"> with customers, other staff, effect on work</w:t>
-      </w:r>
-    </w:p>
-    <w:p>
-      <w:r>
-        <w:t>practices and job content</w:t>
-      </w:r>
-    </w:p>
-    <w:p>
-      <w:r>
-        <w:t>w</w:t>
-      </w:r>
-      <w:proofErr w:type="gramStart"/>
-      <w:r>
-        <w:t> </w:t>
-      </w:r>
-      <w:r>
-        <w:t xml:space="preserve"> amount</w:t>
-      </w:r>
-      <w:proofErr w:type="gramEnd"/>
-      <w:r>
-        <w:t xml:space="preserve"> and type of support for activities</w:t>
-      </w:r>
-    </w:p>
-    <w:p>
-      <w:r>
-        <w:t>n</w:t>
-      </w:r>
-      <w:proofErr w:type="gramStart"/>
-      <w:r>
-        <w:t> </w:t>
-      </w:r>
-      <w:r>
-        <w:t xml:space="preserve"> tuition</w:t>
-      </w:r>
-      <w:proofErr w:type="gramEnd"/>
-      <w:r>
-        <w:t>, manuals, demonstrations, new knowledge,</w:t>
-      </w:r>
-    </w:p>
-    <w:p>
-      <w:r>
-        <w:t>new skills</w:t>
-      </w:r>
-    </w:p>
-    <w:p>
-      <w:r>
-        <w:t>Technologies</w:t>
-      </w:r>
-    </w:p>
-    <w:p>
-      <w:r>
-        <w:t>? Type</w:t>
-      </w:r>
-    </w:p>
-    <w:p>
-      <w:r>
-        <w:t>n</w:t>
-      </w:r>
-      <w:proofErr w:type="gramStart"/>
-      <w:r>
-        <w:t> </w:t>
-      </w:r>
-      <w:r>
-        <w:t xml:space="preserve"> mobile</w:t>
-      </w:r>
-      <w:proofErr w:type="gramEnd"/>
-      <w:r>
-        <w:t>, desktop</w:t>
-      </w:r>
-    </w:p>
-    <w:p>
-      <w:r>
-        <w:t>? Input</w:t>
-      </w:r>
-    </w:p>
-    <w:p>
-      <w:r>
-        <w:t>n</w:t>
-      </w:r>
-      <w:proofErr w:type="gramStart"/>
-      <w:r>
-        <w:t> </w:t>
-      </w:r>
-      <w:r>
-        <w:t xml:space="preserve"> getting</w:t>
-      </w:r>
-      <w:proofErr w:type="gramEnd"/>
-      <w:r>
-        <w:t xml:space="preserve"> data in</w:t>
-      </w:r>
-    </w:p>
-    <w:p>
-      <w:r>
-        <w:t>n</w:t>
-      </w:r>
-      <w:proofErr w:type="gramStart"/>
-      <w:r>
-        <w:t> </w:t>
-      </w:r>
-      <w:r>
-        <w:t xml:space="preserve"> getting</w:t>
-      </w:r>
-      <w:proofErr w:type="gramEnd"/>
-      <w:r>
-        <w:t xml:space="preserve"> commands</w:t>
-      </w:r>
-    </w:p>
-    <w:p>
-      <w:r>
-        <w:t>n</w:t>
-      </w:r>
-      <w:proofErr w:type="gramStart"/>
-      <w:r>
-        <w:t> </w:t>
-      </w:r>
-      <w:r>
-        <w:t xml:space="preserve"> security</w:t>
-      </w:r>
-      <w:proofErr w:type="gramEnd"/>
-    </w:p>
-    <w:p>
-      <w:r>
-        <w:t>? Output</w:t>
-      </w:r>
-    </w:p>
-    <w:p>
-      <w:r>
-        <w:t>n</w:t>
-      </w:r>
-      <w:proofErr w:type="gramStart"/>
-      <w:r>
-        <w:t> </w:t>
-      </w:r>
-      <w:r>
-        <w:t xml:space="preserve"> video</w:t>
-      </w:r>
-      <w:proofErr w:type="gramEnd"/>
-      <w:r>
-        <w:t xml:space="preserve"> vs. photographs</w:t>
-      </w:r>
-    </w:p>
-    <w:p>
-      <w:r>
-        <w:t>n</w:t>
-      </w:r>
-      <w:proofErr w:type="gramStart"/>
-      <w:r>
-        <w:t> </w:t>
-      </w:r>
-      <w:r>
-        <w:t xml:space="preserve"> speech</w:t>
-      </w:r>
-      <w:proofErr w:type="gramEnd"/>
-      <w:r>
-        <w:t xml:space="preserve"> vs. screen</w:t>
-      </w:r>
-    </w:p>
-    <w:p>
-      <w:r>
-        <w:t>? Communication</w:t>
-      </w:r>
-    </w:p>
-    <w:p>
-      <w:r>
-        <w:t>n</w:t>
-      </w:r>
-      <w:proofErr w:type="gramStart"/>
-      <w:r>
-        <w:t> </w:t>
-      </w:r>
-      <w:r>
-        <w:t xml:space="preserve"> between</w:t>
-      </w:r>
-      <w:proofErr w:type="gramEnd"/>
-      <w:r>
-        <w:t xml:space="preserve"> people</w:t>
-      </w:r>
-    </w:p>
-    <w:p>
-      <w:r>
-        <w:t>n</w:t>
-      </w:r>
-      <w:proofErr w:type="gramStart"/>
-      <w:r>
-        <w:t> </w:t>
-      </w:r>
-      <w:r>
-        <w:t xml:space="preserve"> between</w:t>
-      </w:r>
-      <w:proofErr w:type="gramEnd"/>
-      <w:r>
-        <w:t xml:space="preserve"> devices</w:t>
-      </w:r>
-    </w:p>
-    <w:p>
-      <w:r>
-        <w:t>n</w:t>
-      </w:r>
-      <w:proofErr w:type="gramStart"/>
-      <w:r>
-        <w:t> </w:t>
-      </w:r>
-      <w:r>
-        <w:t xml:space="preserve"> speed</w:t>
-      </w:r>
-      <w:proofErr w:type="gramEnd"/>
-    </w:p>
-    <w:p>
-      <w:r>
-        <w:t>n</w:t>
-      </w:r>
-      <w:proofErr w:type="gramStart"/>
-      <w:r>
-        <w:t> </w:t>
-      </w:r>
-      <w:r>
-        <w:t xml:space="preserve"> real</w:t>
-      </w:r>
-      <w:proofErr w:type="gramEnd"/>
-      <w:r>
-        <w:t>-time</w:t>
-      </w:r>
-    </w:p>
-    <w:p>
-      <w:r>
-        <w:t>? Content</w:t>
-      </w:r>
-    </w:p>
-    <w:p>
-      <w:r>
-        <w:t>n</w:t>
-      </w:r>
-      <w:proofErr w:type="gramStart"/>
-      <w:r>
-        <w:t> </w:t>
-      </w:r>
-      <w:r>
-        <w:t xml:space="preserve"> what</w:t>
-      </w:r>
-      <w:proofErr w:type="gramEnd"/>
-      <w:r>
-        <w:t xml:space="preserve"> kind of data is in the system: a web site is all about content</w:t>
-      </w:r>
-    </w:p>
-    <w:p>
-      <w:r>
-        <w:t>People</w:t>
-      </w:r>
-      <w:r>
-        <w:t xml:space="preserve">: </w:t>
-      </w:r>
-      <w:r>
-        <w:t xml:space="preserve">Interface designers, they usually sketch stuff or use tools (Photoshop, </w:t>
-      </w:r>
-      <w:proofErr w:type="spellStart"/>
-      <w:r>
-        <w:t>Balsamiq</w:t>
-      </w:r>
-      <w:proofErr w:type="spellEnd"/>
-      <w:r>
-        <w:t>)</w:t>
-      </w:r>
-    </w:p>
-    <w:p>
-      <w:r>
-        <w:t>Activities: keep track of submitted designs in terms of GBC, evaluate and address issues, also in team</w:t>
-      </w:r>
-    </w:p>
-    <w:p>
-      <w:r>
-        <w:t xml:space="preserve">Context: in the </w:t>
-      </w:r>
-      <w:proofErr w:type="spellStart"/>
-      <w:r>
-        <w:t>uffice</w:t>
-      </w:r>
-      <w:proofErr w:type="spellEnd"/>
-      <w:r>
-        <w:t xml:space="preserve">, </w:t>
-      </w:r>
-      <w:r>
-        <w:t>design process, where many different team members are included</w:t>
-      </w:r>
-    </w:p>
-    <w:p>
-      <w:r>
         <w:t xml:space="preserve">Technologies: tools are mainly desktop based, even if tablet could be used. Web would </w:t>
       </w:r>
       <w:proofErr w:type="gramStart"/>
@@ -1281,7 +2532,6 @@
     </w:p>
     <w:p>
       <w:r>
-        <w:lastRenderedPageBreak/>
         <w:t>Sarah enjoys living in the rural community and has</w:t>
       </w:r>
     </w:p>
@@ -1312,7 +2562,7 @@
                     <pic:cNvPicPr/>
                   </pic:nvPicPr>
                   <pic:blipFill>
-                    <a:blip r:embed="rId5"/>
+                    <a:blip r:embed="rId6"/>
                     <a:stretch>
                       <a:fillRect/>
                     </a:stretch>
@@ -1349,8 +2599,70 @@
       <w:r>
         <w:t>!</w:t>
       </w:r>
+    </w:p>
+    <w:p>
+      <w:r>
+        <w:br w:type="page"/>
+      </w:r>
+    </w:p>
+    <w:p/>
+    <w:p>
+      <w:pPr>
+        <w:pStyle w:val="Heading1"/>
+      </w:pPr>
+      <w:r>
+        <w:t>Project ideation</w:t>
+      </w:r>
+    </w:p>
+    <w:p/>
+    <w:p>
+      <w:pPr>
+        <w:pStyle w:val="Heading1"/>
+      </w:pPr>
+      <w:r>
+        <w:t>Design space definition</w:t>
+      </w:r>
+    </w:p>
+    <w:p>
+      <w:r>
+        <w:t>Questionnaire</w:t>
+      </w:r>
+      <w:r>
+        <w:t xml:space="preserve"> on UI</w:t>
+      </w:r>
+    </w:p>
+    <w:p/>
+    <w:p/>
+    <w:p>
+      <w:pPr>
+        <w:pStyle w:val="Heading1"/>
+      </w:pPr>
+      <w:r>
+        <w:t>First design</w:t>
+      </w:r>
+    </w:p>
+    <w:p>
+      <w:r>
+        <w:t>Big challenge in developing for mobile.</w:t>
+      </w:r>
       <w:bookmarkStart w:id="0" w:name="_GoBack"/>
       <w:bookmarkEnd w:id="0"/>
+    </w:p>
+    <w:p>
+      <w:pPr>
+        <w:pStyle w:val="Heading1"/>
+      </w:pPr>
+      <w:r>
+        <w:t>Evaluation</w:t>
+      </w:r>
+    </w:p>
+    <w:p>
+      <w:pPr>
+        <w:pStyle w:val="Heading1"/>
+      </w:pPr>
+      <w:r>
+        <w:t>Data analysis and re-design</w:t>
+      </w:r>
     </w:p>
     <w:sectPr>
       <w:pgSz w:w="11906" w:h="16838"/>
@@ -1477,8 +2789,160 @@
       </w:rPr>
     </w:lvl>
   </w:abstractNum>
+  <w:abstractNum w:abstractNumId="1" w15:restartNumberingAfterBreak="0">
+    <w:nsid w:val="57B16F47"/>
+    <w:multiLevelType w:val="multilevel"/>
+    <w:tmpl w:val="AC2C9628"/>
+    <w:lvl w:ilvl="0">
+      <w:start w:val="1"/>
+      <w:numFmt w:val="bullet"/>
+      <w:lvlText w:val=""/>
+      <w:lvlJc w:val="left"/>
+      <w:pPr>
+        <w:tabs>
+          <w:tab w:val="num" w:pos="720"/>
+        </w:tabs>
+        <w:ind w:left="720" w:hanging="360"/>
+      </w:pPr>
+      <w:rPr>
+        <w:rFonts w:ascii="Symbol" w:hAnsi="Symbol" w:hint="default"/>
+        <w:sz w:val="20"/>
+      </w:rPr>
+    </w:lvl>
+    <w:lvl w:ilvl="1" w:tentative="1">
+      <w:start w:val="1"/>
+      <w:numFmt w:val="bullet"/>
+      <w:lvlText w:val="o"/>
+      <w:lvlJc w:val="left"/>
+      <w:pPr>
+        <w:tabs>
+          <w:tab w:val="num" w:pos="1440"/>
+        </w:tabs>
+        <w:ind w:left="1440" w:hanging="360"/>
+      </w:pPr>
+      <w:rPr>
+        <w:rFonts w:ascii="Courier New" w:hAnsi="Courier New" w:hint="default"/>
+        <w:sz w:val="20"/>
+      </w:rPr>
+    </w:lvl>
+    <w:lvl w:ilvl="2" w:tentative="1">
+      <w:start w:val="1"/>
+      <w:numFmt w:val="bullet"/>
+      <w:lvlText w:val=""/>
+      <w:lvlJc w:val="left"/>
+      <w:pPr>
+        <w:tabs>
+          <w:tab w:val="num" w:pos="2160"/>
+        </w:tabs>
+        <w:ind w:left="2160" w:hanging="360"/>
+      </w:pPr>
+      <w:rPr>
+        <w:rFonts w:ascii="Wingdings" w:hAnsi="Wingdings" w:hint="default"/>
+        <w:sz w:val="20"/>
+      </w:rPr>
+    </w:lvl>
+    <w:lvl w:ilvl="3" w:tentative="1">
+      <w:start w:val="1"/>
+      <w:numFmt w:val="bullet"/>
+      <w:lvlText w:val=""/>
+      <w:lvlJc w:val="left"/>
+      <w:pPr>
+        <w:tabs>
+          <w:tab w:val="num" w:pos="2880"/>
+        </w:tabs>
+        <w:ind w:left="2880" w:hanging="360"/>
+      </w:pPr>
+      <w:rPr>
+        <w:rFonts w:ascii="Wingdings" w:hAnsi="Wingdings" w:hint="default"/>
+        <w:sz w:val="20"/>
+      </w:rPr>
+    </w:lvl>
+    <w:lvl w:ilvl="4" w:tentative="1">
+      <w:start w:val="1"/>
+      <w:numFmt w:val="bullet"/>
+      <w:lvlText w:val=""/>
+      <w:lvlJc w:val="left"/>
+      <w:pPr>
+        <w:tabs>
+          <w:tab w:val="num" w:pos="3600"/>
+        </w:tabs>
+        <w:ind w:left="3600" w:hanging="360"/>
+      </w:pPr>
+      <w:rPr>
+        <w:rFonts w:ascii="Wingdings" w:hAnsi="Wingdings" w:hint="default"/>
+        <w:sz w:val="20"/>
+      </w:rPr>
+    </w:lvl>
+    <w:lvl w:ilvl="5" w:tentative="1">
+      <w:start w:val="1"/>
+      <w:numFmt w:val="bullet"/>
+      <w:lvlText w:val=""/>
+      <w:lvlJc w:val="left"/>
+      <w:pPr>
+        <w:tabs>
+          <w:tab w:val="num" w:pos="4320"/>
+        </w:tabs>
+        <w:ind w:left="4320" w:hanging="360"/>
+      </w:pPr>
+      <w:rPr>
+        <w:rFonts w:ascii="Wingdings" w:hAnsi="Wingdings" w:hint="default"/>
+        <w:sz w:val="20"/>
+      </w:rPr>
+    </w:lvl>
+    <w:lvl w:ilvl="6" w:tentative="1">
+      <w:start w:val="1"/>
+      <w:numFmt w:val="bullet"/>
+      <w:lvlText w:val=""/>
+      <w:lvlJc w:val="left"/>
+      <w:pPr>
+        <w:tabs>
+          <w:tab w:val="num" w:pos="5040"/>
+        </w:tabs>
+        <w:ind w:left="5040" w:hanging="360"/>
+      </w:pPr>
+      <w:rPr>
+        <w:rFonts w:ascii="Wingdings" w:hAnsi="Wingdings" w:hint="default"/>
+        <w:sz w:val="20"/>
+      </w:rPr>
+    </w:lvl>
+    <w:lvl w:ilvl="7" w:tentative="1">
+      <w:start w:val="1"/>
+      <w:numFmt w:val="bullet"/>
+      <w:lvlText w:val=""/>
+      <w:lvlJc w:val="left"/>
+      <w:pPr>
+        <w:tabs>
+          <w:tab w:val="num" w:pos="5760"/>
+        </w:tabs>
+        <w:ind w:left="5760" w:hanging="360"/>
+      </w:pPr>
+      <w:rPr>
+        <w:rFonts w:ascii="Wingdings" w:hAnsi="Wingdings" w:hint="default"/>
+        <w:sz w:val="20"/>
+      </w:rPr>
+    </w:lvl>
+    <w:lvl w:ilvl="8" w:tentative="1">
+      <w:start w:val="1"/>
+      <w:numFmt w:val="bullet"/>
+      <w:lvlText w:val=""/>
+      <w:lvlJc w:val="left"/>
+      <w:pPr>
+        <w:tabs>
+          <w:tab w:val="num" w:pos="6480"/>
+        </w:tabs>
+        <w:ind w:left="6480" w:hanging="360"/>
+      </w:pPr>
+      <w:rPr>
+        <w:rFonts w:ascii="Wingdings" w:hAnsi="Wingdings" w:hint="default"/>
+        <w:sz w:val="20"/>
+      </w:rPr>
+    </w:lvl>
+  </w:abstractNum>
   <w:num w:numId="1">
     <w:abstractNumId w:val="0"/>
+  </w:num>
+  <w:num w:numId="2">
+    <w:abstractNumId w:val="1"/>
   </w:num>
 </w:numbering>
 </file>
@@ -1881,6 +3345,27 @@
     <w:name w:val="Normal"/>
     <w:qFormat/>
   </w:style>
+  <w:style w:type="paragraph" w:styleId="Heading1">
+    <w:name w:val="heading 1"/>
+    <w:basedOn w:val="Normal"/>
+    <w:next w:val="Normal"/>
+    <w:link w:val="Heading1Char"/>
+    <w:uiPriority w:val="9"/>
+    <w:qFormat/>
+    <w:rsid w:val="00632B52"/>
+    <w:pPr>
+      <w:keepNext/>
+      <w:keepLines/>
+      <w:spacing w:before="240" w:after="0"/>
+      <w:outlineLvl w:val="0"/>
+    </w:pPr>
+    <w:rPr>
+      <w:rFonts w:asciiTheme="majorHAnsi" w:eastAsiaTheme="majorEastAsia" w:hAnsiTheme="majorHAnsi" w:cstheme="majorBidi"/>
+      <w:color w:val="2F5496" w:themeColor="accent1" w:themeShade="BF"/>
+      <w:sz w:val="32"/>
+      <w:szCs w:val="32"/>
+    </w:rPr>
+  </w:style>
   <w:style w:type="character" w:default="1" w:styleId="DefaultParagraphFont">
     <w:name w:val="Default Paragraph Font"/>
     <w:uiPriority w:val="1"/>
@@ -1918,6 +3403,58 @@
       <w:ind w:left="720"/>
       <w:contextualSpacing/>
     </w:pPr>
+  </w:style>
+  <w:style w:type="character" w:customStyle="1" w:styleId="Heading1Char">
+    <w:name w:val="Heading 1 Char"/>
+    <w:basedOn w:val="DefaultParagraphFont"/>
+    <w:link w:val="Heading1"/>
+    <w:uiPriority w:val="9"/>
+    <w:rsid w:val="00632B52"/>
+    <w:rPr>
+      <w:rFonts w:asciiTheme="majorHAnsi" w:eastAsiaTheme="majorEastAsia" w:hAnsiTheme="majorHAnsi" w:cstheme="majorBidi"/>
+      <w:color w:val="2F5496" w:themeColor="accent1" w:themeShade="BF"/>
+      <w:sz w:val="32"/>
+      <w:szCs w:val="32"/>
+    </w:rPr>
+  </w:style>
+  <w:style w:type="paragraph" w:styleId="NormalWeb">
+    <w:name w:val="Normal (Web)"/>
+    <w:basedOn w:val="Normal"/>
+    <w:uiPriority w:val="99"/>
+    <w:semiHidden/>
+    <w:unhideWhenUsed/>
+    <w:rsid w:val="00D54456"/>
+    <w:pPr>
+      <w:spacing w:before="100" w:beforeAutospacing="1" w:after="100" w:afterAutospacing="1" w:line="240" w:lineRule="auto"/>
+    </w:pPr>
+    <w:rPr>
+      <w:rFonts w:ascii="Times New Roman"/>
+      <w:sz w:val="24"/>
+      <w:szCs w:val="24"/>
+    </w:rPr>
+  </w:style>
+  <w:style w:type="character" w:styleId="Strong">
+    <w:name w:val="Strong"/>
+    <w:basedOn w:val="DefaultParagraphFont"/>
+    <w:uiPriority w:val="22"/>
+    <w:qFormat/>
+    <w:rsid w:val="00D54456"/>
+    <w:rPr>
+      <w:b/>
+      <w:bCs/>
+    </w:rPr>
+  </w:style>
+  <w:style w:type="character" w:styleId="Hyperlink">
+    <w:name w:val="Hyperlink"/>
+    <w:basedOn w:val="DefaultParagraphFont"/>
+    <w:uiPriority w:val="99"/>
+    <w:semiHidden/>
+    <w:unhideWhenUsed/>
+    <w:rsid w:val="00D54456"/>
+    <w:rPr>
+      <w:color w:val="0000FF"/>
+      <w:u w:val="single"/>
+    </w:rPr>
   </w:style>
 </w:styles>
 </file>

</xml_diff>

<commit_message>
added other pages, changed bg to yellow
</commit_message>
<xml_diff>
--- a/docs/GenderBiasCoefficientTool.docx
+++ b/docs/GenderBiasCoefficientTool.docx
@@ -784,6 +784,7 @@
           <w:szCs w:val="21"/>
         </w:rPr>
       </w:pPr>
+      <w:bookmarkStart w:id="0" w:name="_Hlk508536686"/>
       <w:r>
         <w:rPr>
           <w:rFonts w:ascii="Helvetica" w:hAnsi="Helvetica" w:cs="Helvetica"/>
@@ -857,6 +858,7 @@
         <w:t>I could find the hints I needed very easily</w:t>
       </w:r>
     </w:p>
+    <w:bookmarkEnd w:id="0"/>
     <w:p>
       <w:pPr>
         <w:shd w:val="clear" w:color="auto" w:fill="FFFFFF"/>
@@ -1007,6 +1009,7 @@
           <w:szCs w:val="21"/>
         </w:rPr>
       </w:pPr>
+      <w:bookmarkStart w:id="1" w:name="_Hlk508536690"/>
       <w:r>
         <w:rPr>
           <w:rFonts w:ascii="Helvetica" w:hAnsi="Helvetica" w:cs="Helvetica"/>
@@ -1122,6 +1125,7 @@
         <w:t>The tool helps me to be more effective</w:t>
       </w:r>
     </w:p>
+    <w:bookmarkEnd w:id="1"/>
     <w:p>
       <w:pPr>
         <w:shd w:val="clear" w:color="auto" w:fill="FFFFFF"/>
@@ -1256,6 +1260,7 @@
           <w:szCs w:val="21"/>
         </w:rPr>
       </w:pPr>
+      <w:bookmarkStart w:id="2" w:name="_Hlk508536697"/>
       <w:r>
         <w:rPr>
           <w:rFonts w:ascii="Helvetica" w:hAnsi="Helvetica" w:cs="Helvetica"/>
@@ -1400,6 +1405,7 @@
         <w:t>I keep finding new functions in unexpected places</w:t>
       </w:r>
     </w:p>
+    <w:bookmarkEnd w:id="2"/>
     <w:p>
       <w:pPr>
         <w:shd w:val="clear" w:color="auto" w:fill="FFFFFF"/>
@@ -1637,6 +1643,7 @@
           <w:szCs w:val="21"/>
         </w:rPr>
       </w:pPr>
+      <w:bookmarkStart w:id="3" w:name="_Hlk508536701"/>
       <w:r>
         <w:rPr>
           <w:rFonts w:ascii="Helvetica" w:hAnsi="Helvetica" w:cs="Helvetica"/>
@@ -1731,6 +1738,7 @@
         <w:t>The tool behaves in unexpected ways</w:t>
       </w:r>
     </w:p>
+    <w:bookmarkEnd w:id="3"/>
     <w:p>
       <w:pPr>
         <w:shd w:val="clear" w:color="auto" w:fill="FFFFFF"/>
@@ -1845,36 +1853,91 @@
     </w:p>
     <w:p>
       <w:pPr>
-        <w:spacing w:after="0"/>
-      </w:pPr>
-      <w:r>
+        <w:shd w:val="clear" w:color="auto" w:fill="FFFFFF"/>
+        <w:spacing w:after="0" w:line="240" w:lineRule="auto"/>
+        <w:rPr>
+          <w:rFonts w:ascii="Helvetica" w:hAnsi="Helvetica" w:cs="Helvetica"/>
+          <w:color w:val="222222"/>
+          <w:sz w:val="21"/>
+          <w:szCs w:val="21"/>
+        </w:rPr>
+      </w:pPr>
+      <w:bookmarkStart w:id="4" w:name="_Hlk508536706"/>
+      <w:bookmarkStart w:id="5" w:name="_GoBack"/>
+      <w:r>
+        <w:rPr>
+          <w:rFonts w:ascii="Helvetica" w:hAnsi="Helvetica" w:cs="Helvetica"/>
+          <w:color w:val="222222"/>
+          <w:sz w:val="21"/>
+          <w:szCs w:val="21"/>
+        </w:rPr>
         <w:t>I would recommend it</w:t>
       </w:r>
     </w:p>
     <w:p>
       <w:pPr>
-        <w:spacing w:after="0"/>
-      </w:pPr>
-      <w:r>
+        <w:shd w:val="clear" w:color="auto" w:fill="FFFFFF"/>
+        <w:spacing w:after="0" w:line="240" w:lineRule="auto"/>
+        <w:rPr>
+          <w:rFonts w:ascii="Helvetica" w:hAnsi="Helvetica" w:cs="Helvetica"/>
+          <w:color w:val="222222"/>
+          <w:sz w:val="21"/>
+          <w:szCs w:val="21"/>
+        </w:rPr>
+      </w:pPr>
+      <w:r>
+        <w:rPr>
+          <w:rFonts w:ascii="Helvetica" w:hAnsi="Helvetica" w:cs="Helvetica"/>
+          <w:color w:val="222222"/>
+          <w:sz w:val="21"/>
+          <w:szCs w:val="21"/>
+        </w:rPr>
         <w:t xml:space="preserve">I can think </w:t>
       </w:r>
       <w:proofErr w:type="gramStart"/>
       <w:r>
+        <w:rPr>
+          <w:rFonts w:ascii="Helvetica" w:hAnsi="Helvetica" w:cs="Helvetica"/>
+          <w:color w:val="222222"/>
+          <w:sz w:val="21"/>
+          <w:szCs w:val="21"/>
+        </w:rPr>
         <w:t>a number of</w:t>
       </w:r>
       <w:proofErr w:type="gramEnd"/>
       <w:r>
+        <w:rPr>
+          <w:rFonts w:ascii="Helvetica" w:hAnsi="Helvetica" w:cs="Helvetica"/>
+          <w:color w:val="222222"/>
+          <w:sz w:val="21"/>
+          <w:szCs w:val="21"/>
+        </w:rPr>
         <w:t xml:space="preserve"> ways the tool could be improved</w:t>
       </w:r>
     </w:p>
     <w:p>
       <w:pPr>
-        <w:spacing w:after="0"/>
-      </w:pPr>
-      <w:r>
+        <w:shd w:val="clear" w:color="auto" w:fill="FFFFFF"/>
+        <w:spacing w:after="0" w:line="240" w:lineRule="auto"/>
+        <w:rPr>
+          <w:rFonts w:ascii="Helvetica" w:hAnsi="Helvetica" w:cs="Helvetica"/>
+          <w:color w:val="222222"/>
+          <w:sz w:val="21"/>
+          <w:szCs w:val="21"/>
+        </w:rPr>
+      </w:pPr>
+      <w:r>
+        <w:rPr>
+          <w:rFonts w:ascii="Helvetica" w:hAnsi="Helvetica" w:cs="Helvetica"/>
+          <w:color w:val="222222"/>
+          <w:sz w:val="21"/>
+          <w:szCs w:val="21"/>
+        </w:rPr>
         <w:t>I enjoyed using the tool</w:t>
       </w:r>
     </w:p>
+    <w:bookmarkEnd w:id="4"/>
+    <w:bookmarkEnd w:id="5"/>
     <w:p/>
     <w:p>
       <w:r>
@@ -2631,8 +2694,12 @@
         <w:t xml:space="preserve"> on UI</w:t>
       </w:r>
     </w:p>
+    <w:p>
+      <w:r>
+        <w:t xml:space="preserve">Choice between desktop or web application: inspiration from </w:t>
+      </w:r>
+    </w:p>
     <w:p/>
-    <w:p/>
     <w:p>
       <w:pPr>
         <w:pStyle w:val="Heading1"/>
@@ -2645,8 +2712,6 @@
       <w:r>
         <w:t>Big challenge in developing for mobile.</w:t>
       </w:r>
-      <w:bookmarkStart w:id="0" w:name="_GoBack"/>
-      <w:bookmarkEnd w:id="0"/>
     </w:p>
     <w:p>
       <w:pPr>

</xml_diff>